<commit_message>
optimize the placeholders processing
</commit_message>
<xml_diff>
--- a/final_document.docx
+++ b/final_document.docx
@@ -4,247 +4,187 @@
   <w:body>
     <w:p>
       <w:r>
-        <w:t>LOGO</w:t>
+        <w:t>**Original Document:**</w:t>
       </w:r>
     </w:p>
     <w:p>
       <w:r>
-        <w:t>LAST WILL</w:t>
+        <w:t>THIS AGREEMENT dated ${agreement-date}, 2025, by and between Omdena Inc, a Delaware Corporation (Hereinafter called “Party1”) and ______________________________(Hereinafter called “Party2”), registered address at ______________________________________________, with registration number ${register0number}. (only if a company).</w:t>
       </w:r>
     </w:p>
     <w:p>
       <w:r>
-        <w:t>OF</w:t>
+        <w:t>WHEREAS, Party 1 and Party 2, for their mutual benefit and pursuant to a working relationship which has been or may be established, anticipate that either party may disclose or deliver to the working relationship which has been or may be established, documents, components, parts, information, drawings, data, sketches, plans, programs, specifications, techniques, processes, software, inventions, and other materials, both written and oral, of a secret, confidential or proprietary nature, including without limitation any information relating to marketing, finance, forecasts, invention, research, design, or development of information system and any supportive or incidental subsystems, and any subject matter claimed in or disclosed by any patent application prepared or filed by or behalf of either party, in any jurisdiction, and any amendments or supplements thereto (collectively, “Proprietary Information”); and</w:t>
       </w:r>
     </w:p>
     <w:p>
       <w:r>
-        <w:t>asas</w:t>
+        <w:t>WHEREAS, both Party 1 and Party 2 desire to assure that the confidentiality of any Proprietary Information is maintained;</w:t>
       </w:r>
     </w:p>
     <w:p>
       <w:r>
-        <w:t>THIS IS THE LAST WILL AND TESTAMENT OF asas</w:t>
+        <w:t>NOW, THEREFORE, in consideration of the foregoing premises and the mutual covenants contained herein, Party 1 and Party 2 hereby agree as follows:</w:t>
       </w:r>
     </w:p>
     <w:p>
       <w:r>
-        <w:t>INCLUDING TESTAMENTARY TRUST PROVISIONS</w:t>
+        <w:t>1. For a period of thirty-six (36) months from the date hereof, either party shall hold in trust and confidence, and not disclose to others or use for own benefit or for the benefit of another, any Proprietary Information that is disclosed to either parties at any time between the date hereof and twelve (12) months thereafter. Both parties can disclose Proprietary Information received under this Agreement to person within its organization only if such persons (i) have a need to know and (ii) are bound in writing to protect the confidentiality of such Proprietary Information. This paragraph 1 shall survive and continue after any expiration or termination of this Agreement shall bind both parties, its employees, agents, representatives, successors, heirs and assigns.</w:t>
       </w:r>
     </w:p>
     <w:p>
       <w:r>
-        <w:t xml:space="preserve">REVOCATION OF EARLIER WILLS </w:t>
+        <w:t>2. The undertakings and obligations of either party under this Agreement shall not apply to any Proprietary Information which: (a) is described in an issued patent anywhere in the world, is disclosed in a printed publication available to the public, or is otherwise in the public domain through no action or fault of Party 2; (b) is generally disclosed to third parties by either party without restriction on such third parties, or is approved for release by written authorization of Party 1; (c) if not designated “confidential” at the time of first disclosure hereunder, or is not later designated in writing by either party within thirty (30) days from disclosure to be of a secret, confidential or proprietary nature; or (d) is shown to the receiving party within ten (10) days from disclosure, by underlying documentation to have been known by the receiving party before receipt of the confidential information and/or to have been developed by the receiving party completely independent of any disclosure.</w:t>
       </w:r>
     </w:p>
     <w:p>
       <w:r>
-        <w:t>______________</w:t>
+        <w:t>3. Title to all property received by the receiving party, including all Proprietary Information, shall remain at all times the sole property of the disclosing party, and this Agreement shall not be construed to grant to the receiving party any patents, licenses, or similar rights to such property and Proprietary Information disclosed to the receiving party hereunder.</w:t>
       </w:r>
     </w:p>
     <w:p>
       <w:r>
-        <w:t>______________</w:t>
+        <w:t>4. Receiving party shall, upon request of the disclosing party, return all documents, drawings and other tangible materials, including all Proprietary Information and all manifestations thereof, delivered by the disclosing party, and all copies and reproductions thereof.</w:t>
       </w:r>
     </w:p>
     <w:p>
       <w:r>
-        <w:t>______________</w:t>
+        <w:t>5. Non-Circumvention and Non-Solicitation Either party agrees not to circumvent the services and relationships. For six months from signing this agreement, either party must not submit proposals or solicit offers directly from contacts introduced by the disclosing party.</w:t>
       </w:r>
     </w:p>
     <w:p>
       <w:r>
-        <w:t xml:space="preserve">SURVIVAL OF BENEFICIARIES </w:t>
+        <w:t>6. The parties further agree to the following terms and conditions:</w:t>
       </w:r>
     </w:p>
     <w:p>
       <w:r>
-        <w:t xml:space="preserve">I direct that to share in my property a person must survive me for thirty (30) days and the word “survive” is to be read accordingly. </w:t>
+        <w:t>i. Any breach by either party’s obligations under this Agreement will result in an irreparable inquiry for which damages and other legal remedies will be inadequate. In seeking enforcement of any of these obligations, the disclosing party will be entitled (in addition to other remedies) to preliminary and permanent injunctive and other equitable relief to prevent, discontinue and/or restrain the breach of this Agreement.</w:t>
       </w:r>
     </w:p>
     <w:p>
       <w:r>
-        <w:t xml:space="preserve">In this will any gift which depends on the beneficiary surviving me by a specified period or attaining an age does not vest unless the beneficiary so survives or attains the age specified. Income produced by the gift after my death and before vesting accumulates to the gift, unless otherwise stated. </w:t>
+        <w:t>ii. If any provision of this Agreement is invalid or unenforceable, then such provision shall be construed and limited to the extent necessary, or severed if necessary, in order to eliminate such invalidity or unenforceability, and the other provisions of this Agreement shall not be affected thereby.</w:t>
       </w:r>
     </w:p>
     <w:p>
       <w:r>
-        <w:t>APPOINTMENT OF EXECUTOR AND TRUSTEE</w:t>
+        <w:t>iii. In any dispute over whether information or matter is Proprietary Information hereunder, it shall be the burden of the receiving party to show both that such contested information or matter is not Proprietary Information within the meaning of this Agreement and that it does not constitute a trade secret under the Uniform Trade Secrets Act or successor or a similar law in effect in the State of (your state).</w:t>
       </w:r>
     </w:p>
     <w:p>
       <w:r>
-        <w:t xml:space="preserve">      ______________</w:t>
+        <w:t>iv. No delay or omission by either party in exercising any rights under this Agreement will operate as a waiver of that or any other right. A waiver or consent given by either party on any one occasion is effective only in that instance and will not be construed as a bar to or waiver of any right on any other occasion.</w:t>
       </w:r>
     </w:p>
     <w:p>
       <w:r>
-        <w:t>Whoever is my Executor and Trustee for the time being of my Will whether original, surviving, substituted or additionally appointed (whether one or more persons), is referred to in this Will as “my Trustee” and I direct that providing one trustee remains other trustees may retire without being replaced.</w:t>
+        <w:t>v. This Agreement shall be binding upon and will inure to the benefit of the parties hereto and their respective successors and assigns.</w:t>
       </w:r>
     </w:p>
     <w:p>
       <w:r>
-        <w:t>The retirement, death or inability of one of my Executors and Trustees will not invalidate or terminate the appointment of any other Executor and Trustee.</w:t>
+        <w:t>vi. This Agreement is governed by and will be construed in accordance with the laws of the State of New York, and the courts of New York shall be the exclusive forum.</w:t>
       </w:r>
     </w:p>
     <w:p>
       <w:r>
-        <w:t xml:space="preserve">In the event my Initial Executors and Trustees are unable or unwilling to act or continue to act as my Executor and Trustee then as my Substitute Executor/s. </w:t>
+        <w:t>vii. This Agreement is in addition to any prior written agreement between Party 1 and Party 2 relating to the subject matter of this agreement; in the event of any disparity or conflict between the provision of such agreements, the provision which is more protective of Proprietary Information shall control. This Agreement may not be modified, in whole or in part, except by an agreement in writing signed by Party 1 and Party 2. IN WITNESS WHEREOF, the parties have executed this Agreement as of the date first above written. Omdena Inc. MUTUAL NON-DISCLOSURE AGREEMENT By: Rudradeb Mitra (Party 2 - Name &amp; Signature here) Founder Omdena Inc.</w:t>
       </w:r>
     </w:p>
     <w:p>
       <w:r>
-        <w:t xml:space="preserve">In the event my Initial Substitute Executors appointed in clause 4.4 above are unable or unwilling to act, or do not survive me, then as Further Substitute Executors, </w:t>
+        <w:t>**Filled Data:**</w:t>
       </w:r>
     </w:p>
     <w:p>
       <w:r>
-        <w:t xml:space="preserve">     ______________</w:t>
+        <w:t>{</w:t>
       </w:r>
     </w:p>
     <w:p>
       <w:r>
-        <w:t>TESTAMENTARY GUARDIAN</w:t>
+        <w:t>"Annuities": 110.0,</w:t>
       </w:r>
     </w:p>
     <w:p>
       <w:r>
-        <w:t>asas</w:t>
+        <w:t>"Funeralwishes": "Thank you!",</w:t>
       </w:r>
     </w:p>
     <w:p>
       <w:r>
-        <w:t>HOUSEKEEPING PROVISIONS</w:t>
+        <w:t>"SubExecAppointment": "fff",</w:t>
       </w:r>
     </w:p>
     <w:p>
       <w:r>
-        <w:t>Unless specifically stated to the contrary, I direct that any gift by this Will or any codicil is conditional upon the recipient surviving me for thirty days.</w:t>
+        <w:t>"Burial": "",</w:t>
       </w:r>
     </w:p>
     <w:p>
       <w:r>
-        <w:t xml:space="preserve">I understand section 33N Succession Act 1981 (Qld) provides an automatic gift over to the children of any issue who fail to survive me.  </w:t>
+        <w:t>"GiftOver": "",</w:t>
       </w:r>
     </w:p>
     <w:p>
       <w:r>
-        <w:t>If a recipient of a specific item or a pecuniary legacy is under eighteen years at the date of death then I direct that my trustees have power to deliver to a parent or a guardian of the beneficiary the subject of the bequest.  I declare that the receipt by that parent or guardian is a full release to my trustees.</w:t>
+        <w:t>"GiftSpecificProperty": "",</w:t>
       </w:r>
     </w:p>
     <w:p>
       <w:r>
-        <w:t>I direct that the words ‘grandchild’, ‘grandson’ and ‘granddaughter’ or the plural, and references to children of my children mean in this will and any codicil only those children who are the biological and/or adopted children of my children.</w:t>
+        <w:t>"SpecificBequests": "",</w:t>
       </w:r>
     </w:p>
     <w:p>
       <w:r>
-        <w:t>Any capital gains tax payable upon the disposition of any asset in the course of administration of my estate shall be charged upon the beneficial entitlement to such asset. If applicable, any capital gains tax payable upon the disposition in any one year of more than one asset shall be apportioned by my trustee against the entitlements of those beneficiaries entitled and any such reasonable and practical apportionment by my trustee shall be final and binding upon those beneficiaries.</w:t>
+        <w:t>"AgeofReceipt": "",</w:t>
       </w:r>
     </w:p>
     <w:p>
       <w:r>
-        <w:t>For the avoidance of doubt, any specific gift in the will or codicil carries with it the income, gain and benefit as at and from the day following my death, subject to the recipient assuming responsibility from that date of all outgoings or proportion of outgoings for which I or my estate is liable in respect of the subject of the gift (such income and outgoings to be apportioned at the date of my death to achieve the result whereby my estate is entitled/responsible up to and including the date of death and the beneficiaries entitled/responsible thereafter).</w:t>
+        <w:t>"LifeInterests": "",</w:t>
       </w:r>
     </w:p>
     <w:p>
       <w:r>
-        <w:t>For the avoidance of doubt, should any specific gift be the subject of any contract or option to purchase at the date of my death, regardless of whether the option to purchase could have been exercised before or after this will or my death, the specific gift will not be adeemed by such conversion but the net proceeds of sale shall be given to the beneficiary thereof in substitution.</w:t>
+        <w:t>"GuardianNeeded": "",</w:t>
       </w:r>
     </w:p>
     <w:p>
       <w:r>
-        <w:t>DIVISION OF MY ESTATE</w:t>
+        <w:t>"SpecificChattels": "",</w:t>
       </w:r>
     </w:p>
     <w:p>
       <w:r>
-        <w:t>SPECIFIC GIFTS (GIVING SPECIFIC ITEMS)</w:t>
+        <w:t>"TESTATORFULLNAME": "",</w:t>
       </w:r>
     </w:p>
     <w:p>
       <w:r>
-        <w:t>asas</w:t>
+        <w:t>"PeriodofGifting": "",</w:t>
       </w:r>
     </w:p>
     <w:p>
       <w:r>
-        <w:t>LIFE INTERESTS &amp; SPECIFIC GIFTING OF PROPERTY</w:t>
+        <w:t>"FamilyTrust": ""</w:t>
       </w:r>
     </w:p>
     <w:p>
       <w:r>
-        <w:t>asas</w:t>
+        <w:t>}</w:t>
       </w:r>
     </w:p>
     <w:p>
       <w:r>
-        <w:t>REPAYMENT OF ANY DEBTS OWED TO ME</w:t>
+        <w:t>**Cleaned-up Document:**</w:t>
       </w:r>
     </w:p>
     <w:p>
       <w:r>
-        <w:t xml:space="preserve">I DIRECT my trustees to include in my residuary estate for distribution purposes any sums of money which may be due to me at the date of my death by the beneficiaries entitled to my residuary estate.  I release each of my said beneficiaries and their estates from any liability to pay such debts but each of my said beneficiaries or their issue, whomsoever attain a vested interest in a share of my residuary estate, shall bring such debts into hotchpot upon the division of my residuary estate.  </w:t>
-      </w:r>
-    </w:p>
-    <w:p>
-      <w:r>
-        <w:t>TESTAMENTARY TRUST</w:t>
-      </w:r>
-    </w:p>
-    <w:p>
-      <w:r>
-        <w:t xml:space="preserve">All gifts and benefit provided to any beneficiary under this Will is done via a testamentary trust for that beneficiary, and my Executors are to act as Trustees for the Trusts unless otherwise provided in this Will. </w:t>
-      </w:r>
-    </w:p>
-    <w:p>
-      <w:r>
-        <w:t>My Trustees may in their discretion:</w:t>
-      </w:r>
-    </w:p>
-    <w:p>
-      <w:r>
-        <w:t>To sell, call in or convert into money any part of my estate and pay all or any debts, funeral and testamentary expenses and any death, estate or succession duties associated with my death or the administration of my estate;</w:t>
-      </w:r>
-    </w:p>
-    <w:p>
-      <w:r>
-        <w:t>To give the rest and residue of my estate to a discretionary trust that I hereby establish on the terms set out below equally between family discretionary trusts that I hereby establish for each of my children (child trusts);</w:t>
-      </w:r>
-    </w:p>
-    <w:p>
-      <w:r>
-        <w:t>In the event that a child of mine does not survive me but leaves a child who does survive me then a testamentary trust for each such child that I hereby establish on the terms set out below (grandchild trust) shall take by substitution in equal shares the share in my estate which the child trust for their parent would otherwise have taken;</w:t>
-      </w:r>
-    </w:p>
-    <w:p>
-      <w:r>
-        <w:t>The terms of the testamentary trusts I hereby establish for each of my beneficiaries shall apply to the part of my estate given to the trust together with such capital and income as is accumulated or added from time to time to pay all or part of the income and all or part of the capital of the fund to the beneficiaries as follows:</w:t>
-      </w:r>
-    </w:p>
-    <w:p>
-      <w:r>
-        <w:t>For a spouse trust, my spouse and remoter issue and any company or trust in which any of them hold any office or have any interest including an interest as a discretionary beneficiary, in the shares and amounts and at the times the trustee in their discretion thinks fit without any obligation to make payments for all of them or to ensure equality among those to whom payments are made;</w:t>
-      </w:r>
-    </w:p>
-    <w:p>
-      <w:r>
-        <w:t>For a child trust, my children and remoter issue and the spouses of my children and remoter issue and any company or trust in which any of them hold any office or have any interest including an interest as a discretionary beneficiary, in the shares and amounts and at the times the trustee in their discretion thinks fit without any obligation to make payments for all of them or to ensure equality among those to whom payments are made;</w:t>
-      </w:r>
-    </w:p>
-    <w:p>
-      <w:r>
-        <w:t>For a grandchild trust, my grandchildren and remoter issue and the spouses of my grandchildren and remoter issue and any company or trust in which any of them hold any office or have any interest including an interest as a discretionary beneficiary, in the shares and amounts and at the times the trustee in their discretion thinks fit without any obligation to make payments for all of them or to ensure equality among those to whom payments are made;</w:t>
-      </w:r>
-    </w:p>
-    <w:p>
-      <w:r>
-        <w:t>For any other beneficiary trust, that specific beneficiary and remoter issue and any company or trust in which any of them hold any office or have any interest including an interest as a discretionary beneficiary, in the shares and amounts and at the times the trustee in their discretion thinks fit without any obligation to make payments for all of them or to ensure equality among those to whom payments are made;</w:t>
-      </w:r>
-    </w:p>
-    <w:p>
-      <w:r>
-        <w:t>I appoint as trustee for a child trust, the child for whom the trust is established; for a grandchild trust, the grandchild for whom the trust is established and for any other beneficiary trust, the beneficiary for whom the trust is established.</w:t>
+        <w:t>Since no relevant placeholders from the document correlate with the filled data provided, the content remains the same as the original document. The placeholders for the date, Party2's name, address, and registration number (${agreement-date}, ${Party2}, ${address}, ${register0number}) need details for completion. Further information is required to replace these placeholders accurately.</w:t>
       </w:r>
     </w:p>
     <w:sectPr>

</xml_diff>

<commit_message>
comnining the app+adding preview+and checks
</commit_message>
<xml_diff>
--- a/final_document.docx
+++ b/final_document.docx
@@ -4,147 +4,22 @@
   <w:body>
     <w:p>
       <w:r>
-        <w:t>LOGO</w:t>
+        <w:t>```markdown</w:t>
       </w:r>
     </w:p>
     <w:p>
       <w:r>
-        <w:t>LAST WILL</w:t>
+        <w:t>THIS AGREEMENT dated 2025-02-25, by and between Omdena Inc, a Delaware</w:t>
       </w:r>
     </w:p>
     <w:p>
       <w:r>
-        <w:t>OF</w:t>
+        <w:t>Corporation (Hereinafter called “Party1”) and Rasha Salim (Hereinafter called “Party2”), registered address at dsfsdfsd, with registration number 12121.</w:t>
       </w:r>
     </w:p>
     <w:p>
       <w:r>
-        <w:t xml:space="preserve">THIS IS THE LAST WILL AND TESTAMENT OF </w:t>
-      </w:r>
-    </w:p>
-    <w:p>
-      <w:r>
-        <w:t>INCLUDING TESTAMENTARY TRUST PROVISIONS</w:t>
-      </w:r>
-    </w:p>
-    <w:p>
-      <w:r>
-        <w:t xml:space="preserve">REVOCATION OF EARLIER WILLS </w:t>
-      </w:r>
-    </w:p>
-    <w:p>
-      <w:r>
-        <w:t xml:space="preserve">SURVIVAL OF BENEFICIARIES </w:t>
-      </w:r>
-    </w:p>
-    <w:p>
-      <w:r>
-        <w:t xml:space="preserve">I direct that to share in my property a person must survive me for thirty (30) days and the word “survive” is to be read accordingly. </w:t>
-      </w:r>
-    </w:p>
-    <w:p>
-      <w:r>
-        <w:t xml:space="preserve">In this will any gift which depends on the beneficiary surviving me by a specified period or attaining an age does not vest unless the beneficiary so survives or attains the age specified. Income produced by the gift after my death and before vesting accumulates to the gift, unless otherwise stated. </w:t>
-      </w:r>
-    </w:p>
-    <w:p>
-      <w:r>
-        <w:t>APPOINTMENT OF EXECUTOR AND TRUSTEE</w:t>
-      </w:r>
-    </w:p>
-    <w:p>
-      <w:r>
-        <w:t xml:space="preserve">Whoever is my Executor and Trustee for the time being of my Will whether original, surviving, substituted or additionally appointed (whether one or more persons), is referred to in this Will as “my Trustee” and I direct that providing one trustee remains other trustees may retire without being replaced. </w:t>
-      </w:r>
-    </w:p>
-    <w:p>
-      <w:r>
-        <w:t xml:space="preserve">The retirement, death or inability of one of my Executors and Trustees will not invalidate or terminate the appointment of any other Executor and Trustee. </w:t>
-      </w:r>
-    </w:p>
-    <w:p>
-      <w:r>
-        <w:t>dfgfd</w:t>
-      </w:r>
-    </w:p>
-    <w:p>
-      <w:r>
-        <w:t>TESTAMENTARY GUARDIAN</w:t>
-      </w:r>
-    </w:p>
-    <w:p>
-      <w:r>
-        <w:t>HOUSEKEEPING PROVISIONS</w:t>
-      </w:r>
-    </w:p>
-    <w:p>
-      <w:r>
-        <w:t>Unless specifically stated to the contrary, I direct that any gift by this Will or any codicil is conditional upon the recipient surviving me for thirty days.</w:t>
-      </w:r>
-    </w:p>
-    <w:p>
-      <w:r>
-        <w:t xml:space="preserve">I understand section 33N Succession Act 1981 (Qld) provides an automatic gift over to the children of any issue who fail to survive me. </w:t>
-      </w:r>
-    </w:p>
-    <w:p>
-      <w:r>
-        <w:t>I direct that the words ‘grandchild’, ‘grandson’ and ‘granddaughter’ or the plural, and references to children of my children mean in this will and any codicil only those children who are the biological and/or adopted children of my children.</w:t>
-      </w:r>
-    </w:p>
-    <w:p>
-      <w:r>
-        <w:t>Any capital gains tax payable upon the disposition of any asset in the course of administration of my estate shall be charged upon the beneficial entitlement to such asset. If applicable, any capital gains tax payable upon the disposition in any one year of more than one asset shall be apportioned by my trustee against the entitlements of those beneficiaries entitled and any such reasonable and practical apportionment by my trustee shall be final and binding upon those beneficiaries.</w:t>
-      </w:r>
-    </w:p>
-    <w:p>
-      <w:r>
-        <w:t>For the avoidance of doubt, any specific gift in the will or codicil carries with it the income, gain and benefit as at and from the day following my death, subject to the recipient assuming responsibility from that date of all outgoings or proportion of outgoings for which I or my estate is liable in respect of the subject of the gift (such income and outgoings to be apportioned at the date of my death to achieve the result whereby my estate is entitled/responsible up to and including the date of death and the beneficiaries entitled/responsible thereafter).</w:t>
-      </w:r>
-    </w:p>
-    <w:p>
-      <w:r>
-        <w:t>For the avoidance of doubt, should any specific gift be the subject of any contract or option to purchase at the date of my death, regardless of whether the option to purchase could have been exercised before or after this will or my death, the specific gift will not be adeemed by such conversion but the net proceeds of sale shall be given to the beneficiary thereof in substitution.</w:t>
-      </w:r>
-    </w:p>
-    <w:p>
-      <w:r>
-        <w:t>dgf</w:t>
-      </w:r>
-    </w:p>
-    <w:p>
-      <w:r>
-        <w:t>REPAYMENT OF ANY DEBTS OWED TO ME</w:t>
-      </w:r>
-    </w:p>
-    <w:p>
-      <w:r>
-        <w:t>adfsf</w:t>
-      </w:r>
-    </w:p>
-    <w:p>
-      <w:r>
-        <w:t>TESTAMENTARY TRUST</w:t>
-      </w:r>
-    </w:p>
-    <w:p>
-      <w:r>
-        <w:t>All gifts and benefit provided to any beneficiary under this Will is done via a testamentary trust for that beneficiary, and my Executors are to act as Trustees for the Trusts unless otherwise provided in this Will.</w:t>
-      </w:r>
-    </w:p>
-    <w:p>
-      <w:r>
-        <w:t>Dated the     day of                               2020</w:t>
-      </w:r>
-    </w:p>
-    <w:p>
-      <w:r>
-        <w:t>Testator’s Signature</w:t>
-      </w:r>
-    </w:p>
-    <w:p>
-      <w:r>
-        <w:t>The testator signed in the presence of both of us being present at the same time, and we attested their signature in the presence of them and of each other.</w:t>
+        <w:t>```</w:t>
       </w:r>
     </w:p>
     <w:sectPr>

</xml_diff>